<commit_message>
small addition to the .docx research
</commit_message>
<xml_diff>
--- a/Research For StoryBoards.docx
+++ b/Research For StoryBoards.docx
@@ -169,12 +169,7 @@
       </w:r>
       <w:proofErr w:type="spellEnd"/>
       <w:r>
-        <w:t xml:space="preserve"> them to use the heaters efficiently, only turning</w:t>
-      </w:r>
-      <w:bookmarkStart w:id="0" w:name="_GoBack"/>
-      <w:bookmarkEnd w:id="0"/>
-      <w:r>
-        <w:t xml:space="preserve"> them off when they would be home </w:t>
+        <w:t xml:space="preserve"> them to use the heaters efficiently, only turning them off when they would be home </w:t>
       </w:r>
       <w:r>
         <w:t xml:space="preserve">– warm only the rooms you are using </w:t>
@@ -430,7 +425,34 @@
         <w:t xml:space="preserve">often comes in blister packs when a </w:t>
       </w:r>
     </w:p>
-    <w:p>
+    <w:p/>
+    <w:p/>
+    <w:p/>
+    <w:p/>
+    <w:p/>
+    <w:p/>
+    <w:p>
+      <w:pPr>
+        <w:pStyle w:val="Heading1"/>
+      </w:pPr>
+      <w:r>
+        <w:t>Cosmo:</w:t>
+      </w:r>
+    </w:p>
+    <w:p>
+      <w:r>
+        <w:t xml:space="preserve">The developer guidelines made clear that Cosmo was </w:t>
+      </w:r>
+      <w:proofErr w:type="gramStart"/>
+      <w:r>
+        <w:t>deaf</w:t>
+      </w:r>
+      <w:proofErr w:type="gramEnd"/>
+      <w:r>
+        <w:t xml:space="preserve"> so voice commands were out of the question. It was decided to integrate the functionality through the app. Allowing the user to create buttons through which they could ask Cosmo to fetch items around the house. Due to the robots’ small size and limited movement capabilities these items will be restricted to small items on the same surface as Cosmo. Such as TV remotes, place mats, mobile phones and the like.</w:t>
+      </w:r>
+      <w:bookmarkStart w:id="0" w:name="_GoBack"/>
+      <w:bookmarkEnd w:id="0"/>
       <w:r>
         <w:br w:type="page"/>
       </w:r>

</xml_diff>